<commit_message>
for got to save submission template (sorry)
</commit_message>
<xml_diff>
--- a/5_Build_Query_Challenge_Submission_Template.docx
+++ b/5_Build_Query_Challenge_Submission_Template.docx
@@ -85,6 +85,7 @@
       <w:r>
         <w:rPr>
           <w:rFonts w:ascii="Calibri" w:eastAsia="Times New Roman" w:hAnsi="Calibri" w:cs="Calibri"/>
+          <w:noProof/>
           <w:color w:val="000000" w:themeColor="text1"/>
           <w:sz w:val="22"/>
           <w:szCs w:val="22"/>
@@ -128,6 +129,20 @@
     </w:p>
     <w:p>
       <w:pPr>
+        <w:pStyle w:val="Heading1"/>
+        <w:rPr>
+          <w:rFonts w:eastAsia="Times New Roman"/>
+        </w:rPr>
+      </w:pPr>
+      <w:r>
+        <w:rPr>
+          <w:rFonts w:eastAsia="Times New Roman"/>
+        </w:rPr>
+        <w:t>Task 2 Screenshot</w:t>
+      </w:r>
+    </w:p>
+    <w:p>
+      <w:pPr>
         <w:spacing w:before="100" w:beforeAutospacing="1" w:after="100" w:afterAutospacing="1"/>
         <w:rPr>
           <w:rFonts w:ascii="Calibri" w:eastAsia="Times New Roman" w:hAnsi="Calibri" w:cs="Calibri"/>
@@ -136,30 +151,48 @@
           <w:szCs w:val="22"/>
         </w:rPr>
       </w:pPr>
-    </w:p>
-    <w:p>
-      <w:pPr>
-        <w:spacing w:before="100" w:beforeAutospacing="1" w:after="100" w:afterAutospacing="1"/>
+      <w:r>
         <w:rPr>
           <w:rFonts w:ascii="Calibri" w:eastAsia="Times New Roman" w:hAnsi="Calibri" w:cs="Calibri"/>
           <w:color w:val="000000" w:themeColor="text1"/>
           <w:sz w:val="22"/>
           <w:szCs w:val="22"/>
         </w:rPr>
-      </w:pPr>
-    </w:p>
-    <w:p>
-      <w:pPr>
-        <w:pStyle w:val="Heading1"/>
-        <w:rPr>
-          <w:rFonts w:eastAsia="Times New Roman"/>
-        </w:rPr>
-      </w:pPr>
-      <w:r>
-        <w:rPr>
-          <w:rFonts w:eastAsia="Times New Roman"/>
-        </w:rPr>
-        <w:t>Task 2 Screenshot</w:t>
+        <w:drawing>
+          <wp:inline distT="0" distB="0" distL="0" distR="0" wp14:anchorId="1D74ADFB" wp14:editId="20433C78">
+            <wp:extent cx="3248478" cy="257211"/>
+            <wp:effectExtent l="0" t="0" r="0" b="9525"/>
+            <wp:docPr id="3" name="Picture 3"/>
+            <wp:cNvGraphicFramePr>
+              <a:graphicFrameLocks xmlns:a="http://schemas.openxmlformats.org/drawingml/2006/main" noChangeAspect="1"/>
+            </wp:cNvGraphicFramePr>
+            <a:graphic xmlns:a="http://schemas.openxmlformats.org/drawingml/2006/main">
+              <a:graphicData uri="http://schemas.openxmlformats.org/drawingml/2006/picture">
+                <pic:pic xmlns:pic="http://schemas.openxmlformats.org/drawingml/2006/picture">
+                  <pic:nvPicPr>
+                    <pic:cNvPr id="1" name=""/>
+                    <pic:cNvPicPr/>
+                  </pic:nvPicPr>
+                  <pic:blipFill>
+                    <a:blip r:embed="rId8"/>
+                    <a:stretch>
+                      <a:fillRect/>
+                    </a:stretch>
+                  </pic:blipFill>
+                  <pic:spPr>
+                    <a:xfrm>
+                      <a:off x="0" y="0"/>
+                      <a:ext cx="3248478" cy="257211"/>
+                    </a:xfrm>
+                    <a:prstGeom prst="rect">
+                      <a:avLst/>
+                    </a:prstGeom>
+                  </pic:spPr>
+                </pic:pic>
+              </a:graphicData>
+            </a:graphic>
+          </wp:inline>
+        </w:drawing>
       </w:r>
     </w:p>
     <w:p>
@@ -172,17 +205,49 @@
           <w:szCs w:val="22"/>
         </w:rPr>
       </w:pPr>
-    </w:p>
-    <w:p>
-      <w:pPr>
-        <w:spacing w:before="100" w:beforeAutospacing="1" w:after="100" w:afterAutospacing="1"/>
+      <w:r>
         <w:rPr>
           <w:rFonts w:ascii="Calibri" w:eastAsia="Times New Roman" w:hAnsi="Calibri" w:cs="Calibri"/>
           <w:color w:val="000000" w:themeColor="text1"/>
           <w:sz w:val="22"/>
           <w:szCs w:val="22"/>
         </w:rPr>
-      </w:pPr>
+        <w:drawing>
+          <wp:inline distT="0" distB="0" distL="0" distR="0" wp14:anchorId="17C0AB2E" wp14:editId="4437C9D7">
+            <wp:extent cx="5727700" cy="307340"/>
+            <wp:effectExtent l="0" t="0" r="6350" b="0"/>
+            <wp:docPr id="4" name="Picture 4"/>
+            <wp:cNvGraphicFramePr>
+              <a:graphicFrameLocks xmlns:a="http://schemas.openxmlformats.org/drawingml/2006/main" noChangeAspect="1"/>
+            </wp:cNvGraphicFramePr>
+            <a:graphic xmlns:a="http://schemas.openxmlformats.org/drawingml/2006/main">
+              <a:graphicData uri="http://schemas.openxmlformats.org/drawingml/2006/picture">
+                <pic:pic xmlns:pic="http://schemas.openxmlformats.org/drawingml/2006/picture">
+                  <pic:nvPicPr>
+                    <pic:cNvPr id="1" name=""/>
+                    <pic:cNvPicPr/>
+                  </pic:nvPicPr>
+                  <pic:blipFill>
+                    <a:blip r:embed="rId9"/>
+                    <a:stretch>
+                      <a:fillRect/>
+                    </a:stretch>
+                  </pic:blipFill>
+                  <pic:spPr>
+                    <a:xfrm>
+                      <a:off x="0" y="0"/>
+                      <a:ext cx="5727700" cy="307340"/>
+                    </a:xfrm>
+                    <a:prstGeom prst="rect">
+                      <a:avLst/>
+                    </a:prstGeom>
+                  </pic:spPr>
+                </pic:pic>
+              </a:graphicData>
+            </a:graphic>
+          </wp:inline>
+        </w:drawing>
+      </w:r>
     </w:p>
     <w:p>
       <w:pPr>
@@ -194,6 +259,103 @@
           <w:szCs w:val="22"/>
         </w:rPr>
       </w:pPr>
+      <w:r>
+        <w:rPr>
+          <w:rFonts w:ascii="Calibri" w:eastAsia="Times New Roman" w:hAnsi="Calibri" w:cs="Calibri"/>
+          <w:color w:val="000000" w:themeColor="text1"/>
+          <w:sz w:val="22"/>
+          <w:szCs w:val="22"/>
+        </w:rPr>
+        <w:drawing>
+          <wp:inline distT="0" distB="0" distL="0" distR="0" wp14:anchorId="35ED5122" wp14:editId="49540558">
+            <wp:extent cx="5727700" cy="231140"/>
+            <wp:effectExtent l="0" t="0" r="6350" b="0"/>
+            <wp:docPr id="5" name="Picture 5"/>
+            <wp:cNvGraphicFramePr>
+              <a:graphicFrameLocks xmlns:a="http://schemas.openxmlformats.org/drawingml/2006/main" noChangeAspect="1"/>
+            </wp:cNvGraphicFramePr>
+            <a:graphic xmlns:a="http://schemas.openxmlformats.org/drawingml/2006/main">
+              <a:graphicData uri="http://schemas.openxmlformats.org/drawingml/2006/picture">
+                <pic:pic xmlns:pic="http://schemas.openxmlformats.org/drawingml/2006/picture">
+                  <pic:nvPicPr>
+                    <pic:cNvPr id="1" name=""/>
+                    <pic:cNvPicPr/>
+                  </pic:nvPicPr>
+                  <pic:blipFill>
+                    <a:blip r:embed="rId10"/>
+                    <a:stretch>
+                      <a:fillRect/>
+                    </a:stretch>
+                  </pic:blipFill>
+                  <pic:spPr>
+                    <a:xfrm>
+                      <a:off x="0" y="0"/>
+                      <a:ext cx="5727700" cy="231140"/>
+                    </a:xfrm>
+                    <a:prstGeom prst="rect">
+                      <a:avLst/>
+                    </a:prstGeom>
+                  </pic:spPr>
+                </pic:pic>
+              </a:graphicData>
+            </a:graphic>
+          </wp:inline>
+        </w:drawing>
+      </w:r>
+    </w:p>
+    <w:p>
+      <w:pPr>
+        <w:spacing w:before="100" w:beforeAutospacing="1" w:after="100" w:afterAutospacing="1"/>
+        <w:rPr>
+          <w:rFonts w:ascii="Calibri" w:eastAsia="Times New Roman" w:hAnsi="Calibri" w:cs="Calibri"/>
+          <w:color w:val="000000" w:themeColor="text1"/>
+          <w:sz w:val="22"/>
+          <w:szCs w:val="22"/>
+        </w:rPr>
+      </w:pPr>
+      <w:r>
+        <w:rPr>
+          <w:rFonts w:ascii="Calibri" w:eastAsia="Times New Roman" w:hAnsi="Calibri" w:cs="Calibri"/>
+          <w:color w:val="000000" w:themeColor="text1"/>
+          <w:sz w:val="22"/>
+          <w:szCs w:val="22"/>
+        </w:rPr>
+        <w:drawing>
+          <wp:inline distT="0" distB="0" distL="0" distR="0" wp14:anchorId="10E49137" wp14:editId="45EECDC4">
+            <wp:extent cx="5727700" cy="245745"/>
+            <wp:effectExtent l="0" t="0" r="6350" b="1905"/>
+            <wp:docPr id="6" name="Picture 6"/>
+            <wp:cNvGraphicFramePr>
+              <a:graphicFrameLocks xmlns:a="http://schemas.openxmlformats.org/drawingml/2006/main" noChangeAspect="1"/>
+            </wp:cNvGraphicFramePr>
+            <a:graphic xmlns:a="http://schemas.openxmlformats.org/drawingml/2006/main">
+              <a:graphicData uri="http://schemas.openxmlformats.org/drawingml/2006/picture">
+                <pic:pic xmlns:pic="http://schemas.openxmlformats.org/drawingml/2006/picture">
+                  <pic:nvPicPr>
+                    <pic:cNvPr id="1" name=""/>
+                    <pic:cNvPicPr/>
+                  </pic:nvPicPr>
+                  <pic:blipFill>
+                    <a:blip r:embed="rId11"/>
+                    <a:stretch>
+                      <a:fillRect/>
+                    </a:stretch>
+                  </pic:blipFill>
+                  <pic:spPr>
+                    <a:xfrm>
+                      <a:off x="0" y="0"/>
+                      <a:ext cx="5727700" cy="245745"/>
+                    </a:xfrm>
+                    <a:prstGeom prst="rect">
+                      <a:avLst/>
+                    </a:prstGeom>
+                  </pic:spPr>
+                </pic:pic>
+              </a:graphicData>
+            </a:graphic>
+          </wp:inline>
+        </w:drawing>
+      </w:r>
     </w:p>
     <w:p>
       <w:pPr>
@@ -219,6 +381,49 @@
           <w:szCs w:val="22"/>
         </w:rPr>
       </w:pPr>
+      <w:r>
+        <w:rPr>
+          <w:rFonts w:ascii="Calibri" w:eastAsia="Times New Roman" w:hAnsi="Calibri" w:cs="Calibri"/>
+          <w:color w:val="000000" w:themeColor="text1"/>
+          <w:sz w:val="22"/>
+          <w:szCs w:val="22"/>
+        </w:rPr>
+        <w:drawing>
+          <wp:inline distT="0" distB="0" distL="0" distR="0" wp14:anchorId="42C796D2" wp14:editId="7DF1CA6E">
+            <wp:extent cx="4772691" cy="1381318"/>
+            <wp:effectExtent l="0" t="0" r="0" b="9525"/>
+            <wp:docPr id="7" name="Picture 7"/>
+            <wp:cNvGraphicFramePr>
+              <a:graphicFrameLocks xmlns:a="http://schemas.openxmlformats.org/drawingml/2006/main" noChangeAspect="1"/>
+            </wp:cNvGraphicFramePr>
+            <a:graphic xmlns:a="http://schemas.openxmlformats.org/drawingml/2006/main">
+              <a:graphicData uri="http://schemas.openxmlformats.org/drawingml/2006/picture">
+                <pic:pic xmlns:pic="http://schemas.openxmlformats.org/drawingml/2006/picture">
+                  <pic:nvPicPr>
+                    <pic:cNvPr id="1" name=""/>
+                    <pic:cNvPicPr/>
+                  </pic:nvPicPr>
+                  <pic:blipFill>
+                    <a:blip r:embed="rId12"/>
+                    <a:stretch>
+                      <a:fillRect/>
+                    </a:stretch>
+                  </pic:blipFill>
+                  <pic:spPr>
+                    <a:xfrm>
+                      <a:off x="0" y="0"/>
+                      <a:ext cx="4772691" cy="1381318"/>
+                    </a:xfrm>
+                    <a:prstGeom prst="rect">
+                      <a:avLst/>
+                    </a:prstGeom>
+                  </pic:spPr>
+                </pic:pic>
+              </a:graphicData>
+            </a:graphic>
+          </wp:inline>
+        </w:drawing>
+      </w:r>
     </w:p>
     <w:p>
       <w:pPr>
@@ -231,7 +436,7 @@
       </w:pPr>
     </w:p>
     <w:sectPr>
-      <w:headerReference w:type="default" r:id="rId8"/>
+      <w:headerReference w:type="default" r:id="rId13"/>
       <w:pgSz w:w="11900" w:h="16840"/>
       <w:pgMar w:top="1440" w:right="1440" w:bottom="1440" w:left="1440" w:header="708" w:footer="708" w:gutter="0"/>
       <w:cols w:space="708"/>
@@ -1183,6 +1388,7 @@
     <w:lsdException w:name="HTML Sample" w:semiHidden="1" w:unhideWhenUsed="1"/>
     <w:lsdException w:name="HTML Typewriter" w:semiHidden="1" w:unhideWhenUsed="1"/>
     <w:lsdException w:name="HTML Variable" w:semiHidden="1" w:unhideWhenUsed="1"/>
+    <w:lsdException w:name="Normal Table" w:semiHidden="1" w:unhideWhenUsed="1"/>
     <w:lsdException w:name="annotation subject" w:semiHidden="1" w:unhideWhenUsed="1"/>
     <w:lsdException w:name="No List" w:semiHidden="1" w:unhideWhenUsed="1"/>
     <w:lsdException w:name="Outline List 1" w:semiHidden="1" w:unhideWhenUsed="1"/>
@@ -1225,8 +1431,11 @@
     <w:lsdException w:name="Table Contemporary" w:semiHidden="1" w:unhideWhenUsed="1"/>
     <w:lsdException w:name="Table Elegant" w:semiHidden="1" w:unhideWhenUsed="1"/>
     <w:lsdException w:name="Table Professional" w:semiHidden="1" w:unhideWhenUsed="1"/>
+    <w:lsdException w:name="Table Subtle 1" w:semiHidden="1" w:unhideWhenUsed="1"/>
     <w:lsdException w:name="Table Subtle 2" w:semiHidden="1" w:unhideWhenUsed="1"/>
     <w:lsdException w:name="Table Web 1" w:semiHidden="1" w:unhideWhenUsed="1"/>
+    <w:lsdException w:name="Table Web 2" w:semiHidden="1" w:unhideWhenUsed="1"/>
+    <w:lsdException w:name="Table Web 3" w:semiHidden="1" w:unhideWhenUsed="1"/>
     <w:lsdException w:name="Balloon Text" w:semiHidden="1" w:unhideWhenUsed="1"/>
     <w:lsdException w:name="Table Grid" w:uiPriority="39"/>
     <w:lsdException w:name="Table Theme" w:semiHidden="1" w:unhideWhenUsed="1"/>

</xml_diff>